<commit_message>
06. Objects and Classes - Exercise
</commit_message>
<xml_diff>
--- a/20. Homeworks/06. Objects and Classes - Exercise.docx
+++ b/20. Homeworks/06. Objects and Classes - Exercise.docx
@@ -1,6 +1,6 @@
 
 <file path=word/document.xml><?xml version="1.0" encoding="utf-8"?>
-<w:document xmlns:wpc="http://schemas.microsoft.com/office/word/2010/wordprocessingCanvas" xmlns:cx="http://schemas.microsoft.com/office/drawing/2014/chartex" xmlns:cx1="http://schemas.microsoft.com/office/drawing/2015/9/8/chartex" xmlns:mc="http://schemas.openxmlformats.org/markup-compatibility/2006" xmlns:o="urn:schemas-microsoft-com:office:office" xmlns:r="http://schemas.openxmlformats.org/officeDocument/2006/relationships" xmlns:m="http://schemas.openxmlformats.org/officeDocument/2006/math" xmlns:v="urn:schemas-microsoft-com:vml" xmlns:wp14="http://schemas.microsoft.com/office/word/2010/wordprocessingDrawing" xmlns:wp="http://schemas.openxmlformats.org/drawingml/2006/wordprocessingDrawing" xmlns:w10="urn:schemas-microsoft-com:office:word" xmlns:w="http://schemas.openxmlformats.org/wordprocessingml/2006/main" xmlns:w14="http://schemas.microsoft.com/office/word/2010/wordml" xmlns:w15="http://schemas.microsoft.com/office/word/2012/wordml" xmlns:w16se="http://schemas.microsoft.com/office/word/2015/wordml/symex" xmlns:wpg="http://schemas.microsoft.com/office/word/2010/wordprocessingGroup" xmlns:wpi="http://schemas.microsoft.com/office/word/2010/wordprocessingInk" xmlns:wne="http://schemas.microsoft.com/office/word/2006/wordml" xmlns:wps="http://schemas.microsoft.com/office/word/2010/wordprocessingShape" mc:Ignorable="w14 w15 w16se wp14">
+<w:document xmlns:wpc="http://schemas.microsoft.com/office/word/2010/wordprocessingCanvas" xmlns:cx="http://schemas.microsoft.com/office/drawing/2014/chartex" xmlns:cx1="http://schemas.microsoft.com/office/drawing/2015/9/8/chartex" xmlns:cx2="http://schemas.microsoft.com/office/drawing/2015/10/21/chartex" xmlns:cx3="http://schemas.microsoft.com/office/drawing/2016/5/9/chartex" xmlns:cx4="http://schemas.microsoft.com/office/drawing/2016/5/10/chartex" xmlns:cx5="http://schemas.microsoft.com/office/drawing/2016/5/11/chartex" xmlns:cx6="http://schemas.microsoft.com/office/drawing/2016/5/12/chartex" xmlns:cx7="http://schemas.microsoft.com/office/drawing/2016/5/13/chartex" xmlns:cx8="http://schemas.microsoft.com/office/drawing/2016/5/14/chartex" xmlns:mc="http://schemas.openxmlformats.org/markup-compatibility/2006" xmlns:aink="http://schemas.microsoft.com/office/drawing/2016/ink" xmlns:am3d="http://schemas.microsoft.com/office/drawing/2017/model3d" xmlns:o="urn:schemas-microsoft-com:office:office" xmlns:r="http://schemas.openxmlformats.org/officeDocument/2006/relationships" xmlns:m="http://schemas.openxmlformats.org/officeDocument/2006/math" xmlns:v="urn:schemas-microsoft-com:vml" xmlns:wp14="http://schemas.microsoft.com/office/word/2010/wordprocessingDrawing" xmlns:wp="http://schemas.openxmlformats.org/drawingml/2006/wordprocessingDrawing" xmlns:w10="urn:schemas-microsoft-com:office:word" xmlns:w="http://schemas.openxmlformats.org/wordprocessingml/2006/main" xmlns:w14="http://schemas.microsoft.com/office/word/2010/wordml" xmlns:w15="http://schemas.microsoft.com/office/word/2012/wordml" xmlns:w16cex="http://schemas.microsoft.com/office/word/2018/wordml/cex" xmlns:w16cid="http://schemas.microsoft.com/office/word/2016/wordml/cid" xmlns:w16="http://schemas.microsoft.com/office/word/2018/wordml" xmlns:w16se="http://schemas.microsoft.com/office/word/2015/wordml/symex" xmlns:wpg="http://schemas.microsoft.com/office/word/2010/wordprocessingGroup" xmlns:wpi="http://schemas.microsoft.com/office/word/2010/wordprocessingInk" xmlns:wne="http://schemas.microsoft.com/office/word/2006/wordml" xmlns:wps="http://schemas.microsoft.com/office/word/2010/wordprocessingShape" mc:Ignorable="w14 w15 w16se w16cid w16 w16cex wp14">
   <w:body>
     <w:p>
       <w:pPr>
@@ -11,8 +11,6 @@
           <w:lang w:val="bg-BG"/>
         </w:rPr>
       </w:pPr>
-      <w:bookmarkStart w:id="0" w:name="_GoBack"/>
-      <w:bookmarkEnd w:id="0"/>
       <w:r>
         <w:rPr>
           <w:noProof/>
@@ -208,7 +206,7 @@
         </w:rPr>
         <w:t xml:space="preserve"> – </w:t>
       </w:r>
-      <w:bookmarkStart w:id="1" w:name="OLE_LINK1"/>
+      <w:bookmarkStart w:id="0" w:name="OLE_LINK1"/>
       <w:r>
         <w:rPr>
           <w:rFonts w:cstheme="minorHAnsi"/>
@@ -217,7 +215,7 @@
         <w:t>{"Excellent product.", "Such a great product.", "I always use that product.", "Best product of its category.", "Exceptional product.", "I can’t live without this product."}</w:t>
       </w:r>
     </w:p>
-    <w:bookmarkEnd w:id="1"/>
+    <w:bookmarkEnd w:id="0"/>
     <w:p>
       <w:pPr>
         <w:pStyle w:val="ListParagraph"/>
@@ -246,7 +244,7 @@
         </w:rPr>
         <w:t xml:space="preserve"> – </w:t>
       </w:r>
-      <w:bookmarkStart w:id="2" w:name="OLE_LINK2"/>
+      <w:bookmarkStart w:id="1" w:name="OLE_LINK2"/>
       <w:r>
         <w:rPr>
           <w:rFonts w:cstheme="minorHAnsi"/>
@@ -255,7 +253,7 @@
         <w:t>{"Now I feel good.", "I have succeeded with this product.", "Makes miracles. I am happy of the results!", "I cannot believe but now I feel awesome.", "Try it yourself, I am very satisfied.", "I feel great!"}</w:t>
       </w:r>
     </w:p>
-    <w:bookmarkEnd w:id="2"/>
+    <w:bookmarkEnd w:id="1"/>
     <w:p>
       <w:pPr>
         <w:pStyle w:val="ListParagraph"/>
@@ -284,7 +282,7 @@
         </w:rPr>
         <w:t xml:space="preserve"> – </w:t>
       </w:r>
-      <w:bookmarkStart w:id="3" w:name="OLE_LINK3"/>
+      <w:bookmarkStart w:id="2" w:name="OLE_LINK3"/>
       <w:r>
         <w:rPr>
           <w:rFonts w:cstheme="minorHAnsi"/>
@@ -292,7 +290,7 @@
         </w:rPr>
         <w:t>{"Diana", "Petya", "Stella", "Elena", "Katya", "Iva", "Annie", "Eva"}</w:t>
       </w:r>
-      <w:bookmarkEnd w:id="3"/>
+      <w:bookmarkEnd w:id="2"/>
     </w:p>
     <w:p>
       <w:pPr>
@@ -322,7 +320,7 @@
         </w:rPr>
         <w:t xml:space="preserve"> – </w:t>
       </w:r>
-      <w:bookmarkStart w:id="4" w:name="OLE_LINK4"/>
+      <w:bookmarkStart w:id="3" w:name="OLE_LINK4"/>
       <w:r>
         <w:rPr>
           <w:rFonts w:cstheme="minorHAnsi"/>
@@ -330,7 +328,7 @@
         </w:rPr>
         <w:t>{"Burgas", "Sofia", "Plovdiv", "Varna", "Ruse"}</w:t>
       </w:r>
-      <w:bookmarkEnd w:id="4"/>
+      <w:bookmarkEnd w:id="3"/>
     </w:p>
     <w:p>
       <w:pPr>
@@ -348,7 +346,7 @@
         </w:rPr>
         <w:t xml:space="preserve">The format of the output message is the following: </w:t>
       </w:r>
-      <w:bookmarkStart w:id="5" w:name="OLE_LINK5"/>
+      <w:bookmarkStart w:id="4" w:name="OLE_LINK5"/>
       <w:r>
         <w:rPr>
           <w:rFonts w:ascii="Consolas" w:hAnsi="Consolas" w:cstheme="minorHAnsi"/>
@@ -358,7 +356,7 @@
         </w:rPr>
         <w:t>{phrase} {event} {author} – {city}</w:t>
       </w:r>
-      <w:bookmarkEnd w:id="5"/>
+      <w:bookmarkEnd w:id="4"/>
       <w:r>
         <w:rPr>
           <w:rFonts w:ascii="Consolas" w:hAnsi="Consolas" w:cstheme="minorHAnsi"/>
@@ -954,7 +952,29 @@
           <w:noProof/>
           <w:sz w:val="20"/>
         </w:rPr>
-        <w:t>"{title} - {content}: {autor}"</w:t>
+        <w:t>"</w:t>
+      </w:r>
+      <w:bookmarkStart w:id="5" w:name="OLE_LINK6"/>
+      <w:bookmarkStart w:id="6" w:name="OLE_LINK7"/>
+      <w:r>
+        <w:rPr>
+          <w:rFonts w:ascii="Consolas" w:hAnsi="Consolas" w:cstheme="minorHAnsi"/>
+          <w:b/>
+          <w:noProof/>
+          <w:sz w:val="20"/>
+        </w:rPr>
+        <w:t>{title} - {content}: {autor}</w:t>
+      </w:r>
+      <w:bookmarkEnd w:id="5"/>
+      <w:bookmarkEnd w:id="6"/>
+      <w:r>
+        <w:rPr>
+          <w:rFonts w:ascii="Consolas" w:hAnsi="Consolas" w:cstheme="minorHAnsi"/>
+          <w:b/>
+          <w:noProof/>
+          <w:sz w:val="20"/>
+        </w:rPr>
+        <w:t>"</w:t>
       </w:r>
     </w:p>
     <w:p>
@@ -1196,12 +1216,25 @@
                 <w:lang w:val="bg-BG"/>
               </w:rPr>
             </w:pPr>
+            <w:bookmarkStart w:id="7" w:name="OLE_LINK8"/>
+            <w:bookmarkStart w:id="8" w:name="OLE_LINK9"/>
+            <w:bookmarkStart w:id="9" w:name="OLE_LINK10"/>
             <w:r>
               <w:rPr>
                 <w:rFonts w:ascii="Consolas" w:hAnsi="Consolas"/>
                 <w:noProof/>
               </w:rPr>
-              <w:t>Edit: better content</w:t>
+              <w:t>Edit</w:t>
+            </w:r>
+            <w:bookmarkEnd w:id="7"/>
+            <w:bookmarkEnd w:id="8"/>
+            <w:bookmarkEnd w:id="9"/>
+            <w:r>
+              <w:rPr>
+                <w:rFonts w:ascii="Consolas" w:hAnsi="Consolas"/>
+                <w:noProof/>
+              </w:rPr>
+              <w:t>: better content</w:t>
             </w:r>
           </w:p>
           <w:p>
@@ -1213,12 +1246,23 @@
                 <w:lang w:val="bg-BG"/>
               </w:rPr>
             </w:pPr>
+            <w:bookmarkStart w:id="10" w:name="OLE_LINK11"/>
+            <w:bookmarkStart w:id="11" w:name="OLE_LINK12"/>
             <w:r>
               <w:rPr>
                 <w:rFonts w:ascii="Consolas" w:hAnsi="Consolas"/>
                 <w:noProof/>
               </w:rPr>
-              <w:t>ChangeAuthor:  better author</w:t>
+              <w:t>ChangeAuthor</w:t>
+            </w:r>
+            <w:bookmarkEnd w:id="10"/>
+            <w:bookmarkEnd w:id="11"/>
+            <w:r>
+              <w:rPr>
+                <w:rFonts w:ascii="Consolas" w:hAnsi="Consolas"/>
+                <w:noProof/>
+              </w:rPr>
+              <w:t>:  better author</w:t>
             </w:r>
           </w:p>
           <w:p>
@@ -1228,12 +1272,23 @@
                 <w:noProof/>
               </w:rPr>
             </w:pPr>
+            <w:bookmarkStart w:id="12" w:name="OLE_LINK13"/>
+            <w:bookmarkStart w:id="13" w:name="OLE_LINK14"/>
             <w:r>
               <w:rPr>
                 <w:rFonts w:ascii="Consolas" w:hAnsi="Consolas"/>
                 <w:noProof/>
               </w:rPr>
-              <w:t>Rename: better title</w:t>
+              <w:t>Rename</w:t>
+            </w:r>
+            <w:bookmarkEnd w:id="12"/>
+            <w:bookmarkEnd w:id="13"/>
+            <w:r>
+              <w:rPr>
+                <w:rFonts w:ascii="Consolas" w:hAnsi="Consolas"/>
+                <w:noProof/>
+              </w:rPr>
+              <w:t>: better title</w:t>
             </w:r>
           </w:p>
         </w:tc>
@@ -1422,7 +1477,29 @@
           <w:noProof/>
           <w:sz w:val="20"/>
         </w:rPr>
-        <w:t xml:space="preserve">"title", "content" </w:t>
+        <w:t>"title", "</w:t>
+      </w:r>
+      <w:bookmarkStart w:id="14" w:name="OLE_LINK15"/>
+      <w:bookmarkStart w:id="15" w:name="OLE_LINK16"/>
+      <w:r>
+        <w:rPr>
+          <w:rFonts w:ascii="Consolas" w:hAnsi="Consolas" w:cstheme="minorHAnsi"/>
+          <w:b/>
+          <w:noProof/>
+          <w:sz w:val="20"/>
+        </w:rPr>
+        <w:t>content</w:t>
+      </w:r>
+      <w:bookmarkEnd w:id="14"/>
+      <w:bookmarkEnd w:id="15"/>
+      <w:r>
+        <w:rPr>
+          <w:rFonts w:ascii="Consolas" w:hAnsi="Consolas" w:cstheme="minorHAnsi"/>
+          <w:b/>
+          <w:noProof/>
+          <w:sz w:val="20"/>
+        </w:rPr>
+        <w:t xml:space="preserve">" </w:t>
       </w:r>
       <w:r>
         <w:rPr>
@@ -1446,7 +1523,29 @@
           <w:noProof/>
           <w:sz w:val="20"/>
         </w:rPr>
-        <w:t>"author"</w:t>
+        <w:t>"</w:t>
+      </w:r>
+      <w:bookmarkStart w:id="16" w:name="OLE_LINK17"/>
+      <w:bookmarkStart w:id="17" w:name="OLE_LINK18"/>
+      <w:r>
+        <w:rPr>
+          <w:rFonts w:ascii="Consolas" w:hAnsi="Consolas" w:cstheme="minorHAnsi"/>
+          <w:b/>
+          <w:noProof/>
+          <w:sz w:val="20"/>
+        </w:rPr>
+        <w:t>author</w:t>
+      </w:r>
+      <w:bookmarkEnd w:id="16"/>
+      <w:bookmarkEnd w:id="17"/>
+      <w:r>
+        <w:rPr>
+          <w:rFonts w:ascii="Consolas" w:hAnsi="Consolas" w:cstheme="minorHAnsi"/>
+          <w:b/>
+          <w:noProof/>
+          <w:sz w:val="20"/>
+        </w:rPr>
+        <w:t>"</w:t>
       </w:r>
       <w:r>
         <w:rPr>
@@ -2372,6 +2471,19 @@
           <w:lang w:val="bg-BG"/>
         </w:rPr>
       </w:pPr>
+      <w:r>
+        <w:rPr>
+          <w:rFonts w:eastAsiaTheme="majorEastAsia" w:cstheme="majorBidi"/>
+          <w:b/>
+          <w:bCs/>
+          <w:noProof/>
+          <w:color w:val="7C380A"/>
+          <w:sz w:val="36"/>
+          <w:szCs w:val="36"/>
+        </w:rPr>
+        <w:lastRenderedPageBreak/>
+        <w:t xml:space="preserve">5. </w:t>
+      </w:r>
       <w:r>
         <w:rPr>
           <w:rFonts w:eastAsiaTheme="majorEastAsia" w:cstheme="majorBidi"/>
@@ -3983,6 +4095,7 @@
                 <w:noProof/>
                 <w:highlight w:val="darkGray"/>
               </w:rPr>
+              <w:lastRenderedPageBreak/>
               <w:t>Tatyana-&gt;Leda</w:t>
             </w:r>
           </w:p>
@@ -4060,6 +4173,7 @@
                 <w:rFonts w:ascii="Consolas" w:hAnsi="Consolas"/>
                 <w:noProof/>
               </w:rPr>
+              <w:lastRenderedPageBreak/>
               <w:t>Team CloneClub has been created by Tatyana!</w:t>
             </w:r>
           </w:p>
@@ -4165,6 +4279,7 @@
                 <w:bCs/>
                 <w:noProof/>
               </w:rPr>
+              <w:lastRenderedPageBreak/>
               <w:t>SoftUni</w:t>
             </w:r>
           </w:p>
@@ -4307,6 +4422,7 @@
                 <w:noProof/>
                 <w:sz w:val="18"/>
               </w:rPr>
+              <w:lastRenderedPageBreak/>
               <w:t xml:space="preserve">Note that when a user joins a team, you should </w:t>
             </w:r>
             <w:r>
@@ -4369,6 +4485,7 @@
                 <w:noProof/>
                 <w:sz w:val="18"/>
               </w:rPr>
+              <w:lastRenderedPageBreak/>
               <w:t>Tatyana has created CloneClub, then she tried to join a non-existent team and the concrete message was displayed.</w:t>
             </w:r>
           </w:p>
@@ -4380,7 +4497,7 @@
         <w:pStyle w:val="Heading2"/>
         <w:numPr>
           <w:ilvl w:val="0"/>
-          <w:numId w:val="40"/>
+          <w:numId w:val="48"/>
         </w:numPr>
         <w:tabs>
           <w:tab w:val="left" w:pos="1843"/>
@@ -4395,6 +4512,7 @@
         <w:rPr>
           <w:noProof/>
         </w:rPr>
+        <w:lastRenderedPageBreak/>
         <w:t>Vehicle Catalogue</w:t>
       </w:r>
     </w:p>
@@ -5512,6 +5630,7 @@
                 <w:bCs/>
                 <w:noProof/>
               </w:rPr>
+              <w:lastRenderedPageBreak/>
               <w:t>Ferrari</w:t>
             </w:r>
           </w:p>
@@ -5592,6 +5711,7 @@
                 <w:bCs/>
                 <w:noProof/>
               </w:rPr>
+              <w:lastRenderedPageBreak/>
               <w:t>Type: Car</w:t>
             </w:r>
           </w:p>
@@ -5706,6 +5826,7 @@
                 <w:bCs/>
                 <w:noProof/>
               </w:rPr>
+              <w:lastRenderedPageBreak/>
               <w:t>Color: green</w:t>
             </w:r>
           </w:p>
@@ -5849,7 +5970,7 @@
         <w:pStyle w:val="Heading2"/>
         <w:numPr>
           <w:ilvl w:val="0"/>
-          <w:numId w:val="40"/>
+          <w:numId w:val="48"/>
         </w:numPr>
         <w:tabs>
           <w:tab w:val="left" w:pos="1843"/>
@@ -5864,6 +5985,7 @@
         <w:rPr>
           <w:noProof/>
         </w:rPr>
+        <w:lastRenderedPageBreak/>
         <w:t>Order by Age</w:t>
       </w:r>
     </w:p>
@@ -6363,7 +6485,7 @@
 </file>
 
 <file path=word/endnotes.xml><?xml version="1.0" encoding="utf-8"?>
-<w:endnotes xmlns:wpc="http://schemas.microsoft.com/office/word/2010/wordprocessingCanvas" xmlns:cx="http://schemas.microsoft.com/office/drawing/2014/chartex" xmlns:cx1="http://schemas.microsoft.com/office/drawing/2015/9/8/chartex" xmlns:mc="http://schemas.openxmlformats.org/markup-compatibility/2006" xmlns:o="urn:schemas-microsoft-com:office:office" xmlns:r="http://schemas.openxmlformats.org/officeDocument/2006/relationships" xmlns:m="http://schemas.openxmlformats.org/officeDocument/2006/math" xmlns:v="urn:schemas-microsoft-com:vml" xmlns:wp14="http://schemas.microsoft.com/office/word/2010/wordprocessingDrawing" xmlns:wp="http://schemas.openxmlformats.org/drawingml/2006/wordprocessingDrawing" xmlns:w10="urn:schemas-microsoft-com:office:word" xmlns:w="http://schemas.openxmlformats.org/wordprocessingml/2006/main" xmlns:w14="http://schemas.microsoft.com/office/word/2010/wordml" xmlns:w15="http://schemas.microsoft.com/office/word/2012/wordml" xmlns:w16se="http://schemas.microsoft.com/office/word/2015/wordml/symex" xmlns:wpg="http://schemas.microsoft.com/office/word/2010/wordprocessingGroup" xmlns:wpi="http://schemas.microsoft.com/office/word/2010/wordprocessingInk" xmlns:wne="http://schemas.microsoft.com/office/word/2006/wordml" xmlns:wps="http://schemas.microsoft.com/office/word/2010/wordprocessingShape" mc:Ignorable="w14 w15 w16se wp14">
+<w:endnotes xmlns:wpc="http://schemas.microsoft.com/office/word/2010/wordprocessingCanvas" xmlns:cx="http://schemas.microsoft.com/office/drawing/2014/chartex" xmlns:cx1="http://schemas.microsoft.com/office/drawing/2015/9/8/chartex" xmlns:cx2="http://schemas.microsoft.com/office/drawing/2015/10/21/chartex" xmlns:cx3="http://schemas.microsoft.com/office/drawing/2016/5/9/chartex" xmlns:cx4="http://schemas.microsoft.com/office/drawing/2016/5/10/chartex" xmlns:cx5="http://schemas.microsoft.com/office/drawing/2016/5/11/chartex" xmlns:cx6="http://schemas.microsoft.com/office/drawing/2016/5/12/chartex" xmlns:cx7="http://schemas.microsoft.com/office/drawing/2016/5/13/chartex" xmlns:cx8="http://schemas.microsoft.com/office/drawing/2016/5/14/chartex" xmlns:mc="http://schemas.openxmlformats.org/markup-compatibility/2006" xmlns:aink="http://schemas.microsoft.com/office/drawing/2016/ink" xmlns:am3d="http://schemas.microsoft.com/office/drawing/2017/model3d" xmlns:o="urn:schemas-microsoft-com:office:office" xmlns:r="http://schemas.openxmlformats.org/officeDocument/2006/relationships" xmlns:m="http://schemas.openxmlformats.org/officeDocument/2006/math" xmlns:v="urn:schemas-microsoft-com:vml" xmlns:wp14="http://schemas.microsoft.com/office/word/2010/wordprocessingDrawing" xmlns:wp="http://schemas.openxmlformats.org/drawingml/2006/wordprocessingDrawing" xmlns:w10="urn:schemas-microsoft-com:office:word" xmlns:w="http://schemas.openxmlformats.org/wordprocessingml/2006/main" xmlns:w14="http://schemas.microsoft.com/office/word/2010/wordml" xmlns:w15="http://schemas.microsoft.com/office/word/2012/wordml" xmlns:w16cex="http://schemas.microsoft.com/office/word/2018/wordml/cex" xmlns:w16cid="http://schemas.microsoft.com/office/word/2016/wordml/cid" xmlns:w16="http://schemas.microsoft.com/office/word/2018/wordml" xmlns:w16se="http://schemas.microsoft.com/office/word/2015/wordml/symex" xmlns:wpg="http://schemas.microsoft.com/office/word/2010/wordprocessingGroup" xmlns:wpi="http://schemas.microsoft.com/office/word/2010/wordprocessingInk" xmlns:wne="http://schemas.microsoft.com/office/word/2006/wordml" xmlns:wps="http://schemas.microsoft.com/office/word/2010/wordprocessingShape" mc:Ignorable="w14 w15 w16se w16cid w16 w16cex wp14">
   <w:endnote w:type="separator" w:id="-1">
     <w:p>
       <w:pPr>
@@ -6388,7 +6510,7 @@
 </file>
 
 <file path=word/footer1.xml><?xml version="1.0" encoding="utf-8"?>
-<w:ftr xmlns:wpc="http://schemas.microsoft.com/office/word/2010/wordprocessingCanvas" xmlns:cx="http://schemas.microsoft.com/office/drawing/2014/chartex" xmlns:cx1="http://schemas.microsoft.com/office/drawing/2015/9/8/chartex" xmlns:mc="http://schemas.openxmlformats.org/markup-compatibility/2006" xmlns:o="urn:schemas-microsoft-com:office:office" xmlns:r="http://schemas.openxmlformats.org/officeDocument/2006/relationships" xmlns:m="http://schemas.openxmlformats.org/officeDocument/2006/math" xmlns:v="urn:schemas-microsoft-com:vml" xmlns:wp14="http://schemas.microsoft.com/office/word/2010/wordprocessingDrawing" xmlns:wp="http://schemas.openxmlformats.org/drawingml/2006/wordprocessingDrawing" xmlns:w10="urn:schemas-microsoft-com:office:word" xmlns:w="http://schemas.openxmlformats.org/wordprocessingml/2006/main" xmlns:w14="http://schemas.microsoft.com/office/word/2010/wordml" xmlns:w15="http://schemas.microsoft.com/office/word/2012/wordml" xmlns:w16se="http://schemas.microsoft.com/office/word/2015/wordml/symex" xmlns:wpg="http://schemas.microsoft.com/office/word/2010/wordprocessingGroup" xmlns:wpi="http://schemas.microsoft.com/office/word/2010/wordprocessingInk" xmlns:wne="http://schemas.microsoft.com/office/word/2006/wordml" xmlns:wps="http://schemas.microsoft.com/office/word/2010/wordprocessingShape" mc:Ignorable="w14 w15 w16se wp14">
+<w:ftr xmlns:wpc="http://schemas.microsoft.com/office/word/2010/wordprocessingCanvas" xmlns:cx="http://schemas.microsoft.com/office/drawing/2014/chartex" xmlns:cx1="http://schemas.microsoft.com/office/drawing/2015/9/8/chartex" xmlns:cx2="http://schemas.microsoft.com/office/drawing/2015/10/21/chartex" xmlns:cx3="http://schemas.microsoft.com/office/drawing/2016/5/9/chartex" xmlns:cx4="http://schemas.microsoft.com/office/drawing/2016/5/10/chartex" xmlns:cx5="http://schemas.microsoft.com/office/drawing/2016/5/11/chartex" xmlns:cx6="http://schemas.microsoft.com/office/drawing/2016/5/12/chartex" xmlns:cx7="http://schemas.microsoft.com/office/drawing/2016/5/13/chartex" xmlns:cx8="http://schemas.microsoft.com/office/drawing/2016/5/14/chartex" xmlns:mc="http://schemas.openxmlformats.org/markup-compatibility/2006" xmlns:aink="http://schemas.microsoft.com/office/drawing/2016/ink" xmlns:am3d="http://schemas.microsoft.com/office/drawing/2017/model3d" xmlns:o="urn:schemas-microsoft-com:office:office" xmlns:r="http://schemas.openxmlformats.org/officeDocument/2006/relationships" xmlns:m="http://schemas.openxmlformats.org/officeDocument/2006/math" xmlns:v="urn:schemas-microsoft-com:vml" xmlns:wp14="http://schemas.microsoft.com/office/word/2010/wordprocessingDrawing" xmlns:wp="http://schemas.openxmlformats.org/drawingml/2006/wordprocessingDrawing" xmlns:w10="urn:schemas-microsoft-com:office:word" xmlns:w="http://schemas.openxmlformats.org/wordprocessingml/2006/main" xmlns:w14="http://schemas.microsoft.com/office/word/2010/wordml" xmlns:w15="http://schemas.microsoft.com/office/word/2012/wordml" xmlns:w16cex="http://schemas.microsoft.com/office/word/2018/wordml/cex" xmlns:w16cid="http://schemas.microsoft.com/office/word/2016/wordml/cid" xmlns:w16="http://schemas.microsoft.com/office/word/2018/wordml" xmlns:w16se="http://schemas.microsoft.com/office/word/2015/wordml/symex" xmlns:wpg="http://schemas.microsoft.com/office/word/2010/wordprocessingGroup" xmlns:wpi="http://schemas.microsoft.com/office/word/2010/wordprocessingInk" xmlns:wne="http://schemas.microsoft.com/office/word/2006/wordml" xmlns:wps="http://schemas.microsoft.com/office/word/2010/wordprocessingShape" mc:Ignorable="w14 w15 w16se w16cid w16 w16cex wp14">
   <w:p>
     <w:pPr>
       <w:pStyle w:val="Footer"/>
@@ -6571,7 +6693,7 @@
                               <w:szCs w:val="17"/>
                             </w:rPr>
                           </w:pPr>
-                          <w:bookmarkStart w:id="6" w:name="_Hlk24191091"/>
+                          <w:bookmarkStart w:id="18" w:name="_Hlk24191091"/>
                           <w:r>
                             <w:rPr>
                               <w:sz w:val="17"/>
@@ -6579,12 +6701,21 @@
                             </w:rPr>
                             <w:t xml:space="preserve">© </w:t>
                           </w:r>
+                          <w:proofErr w:type="spellStart"/>
                           <w:r>
                             <w:rPr>
                               <w:sz w:val="17"/>
                               <w:szCs w:val="17"/>
                             </w:rPr>
-                            <w:t xml:space="preserve">SoftUni – </w:t>
+                            <w:t>SoftUni</w:t>
+                          </w:r>
+                          <w:proofErr w:type="spellEnd"/>
+                          <w:r>
+                            <w:rPr>
+                              <w:sz w:val="17"/>
+                              <w:szCs w:val="17"/>
+                            </w:rPr>
+                            <w:t xml:space="preserve"> – </w:t>
                           </w:r>
                           <w:hyperlink r:id="rId1" w:history="1">
                             <w:r>
@@ -6707,7 +6838,7 @@
                             <w:t>.</w:t>
                           </w:r>
                         </w:p>
-                        <w:bookmarkEnd w:id="6"/>
+                        <w:bookmarkEnd w:id="18"/>
                         <w:p>
                           <w:pPr>
                             <w:spacing w:line="240" w:lineRule="auto"/>
@@ -6940,7 +7071,7 @@
                                               <a14:useLocalDpi xmlns:a14="http://schemas.microsoft.com/office/drawing/2010/main" val="0"/>
                                             </a:ext>
                                             <a:ext uri="{837473B0-CC2E-450A-ABE3-18F120FF3D39}">
-                                              <a1611:picAttrSrcUrl xmlns:a1611="http://schemas.microsoft.com/office/drawing/2016/11/main" xmlns:w16cid="http://schemas.microsoft.com/office/word/2016/wordml/cid" xmlns:w="http://schemas.openxmlformats.org/wordprocessingml/2006/main" xmlns:w10="urn:schemas-microsoft-com:office:word" xmlns:v="urn:schemas-microsoft-com:vml" xmlns:o="urn:schemas-microsoft-com:office:office" xmlns:am3d="http://schemas.microsoft.com/office/drawing/2017/model3d" xmlns:aink="http://schemas.microsoft.com/office/drawing/2016/ink" xmlns:cx8="http://schemas.microsoft.com/office/drawing/2016/5/14/chartex" xmlns:cx7="http://schemas.microsoft.com/office/drawing/2016/5/13/chartex" xmlns:cx6="http://schemas.microsoft.com/office/drawing/2016/5/12/chartex" xmlns:cx5="http://schemas.microsoft.com/office/drawing/2016/5/11/chartex" xmlns:cx4="http://schemas.microsoft.com/office/drawing/2016/5/10/chartex" xmlns:cx3="http://schemas.microsoft.com/office/drawing/2016/5/9/chartex" xmlns:cx2="http://schemas.microsoft.com/office/drawing/2015/10/21/chartex" xmlns="" r:id="rId10"/>
+                                              <a1611:picAttrSrcUrl xmlns:a1611="http://schemas.microsoft.com/office/drawing/2016/11/main" r:id="rId10"/>
                                             </a:ext>
                                           </a:extLst>
                                         </a:blip>
@@ -7298,7 +7429,7 @@
                         <w:szCs w:val="17"/>
                       </w:rPr>
                     </w:pPr>
-                    <w:bookmarkStart w:id="7" w:name="_Hlk24191091"/>
+                    <w:bookmarkStart w:id="19" w:name="_Hlk24191091"/>
                     <w:r>
                       <w:rPr>
                         <w:sz w:val="17"/>
@@ -7306,12 +7437,21 @@
                       </w:rPr>
                       <w:t xml:space="preserve">© </w:t>
                     </w:r>
+                    <w:proofErr w:type="spellStart"/>
                     <w:r>
                       <w:rPr>
                         <w:sz w:val="17"/>
                         <w:szCs w:val="17"/>
                       </w:rPr>
-                      <w:t xml:space="preserve">SoftUni – </w:t>
+                      <w:t>SoftUni</w:t>
+                    </w:r>
+                    <w:proofErr w:type="spellEnd"/>
+                    <w:r>
+                      <w:rPr>
+                        <w:sz w:val="17"/>
+                        <w:szCs w:val="17"/>
+                      </w:rPr>
+                      <w:t xml:space="preserve"> – </w:t>
                     </w:r>
                     <w:hyperlink r:id="rId21" w:history="1">
                       <w:r>
@@ -7434,7 +7574,7 @@
                       <w:t>.</w:t>
                     </w:r>
                   </w:p>
-                  <w:bookmarkEnd w:id="7"/>
+                  <w:bookmarkEnd w:id="19"/>
                   <w:p>
                     <w:pPr>
                       <w:spacing w:line="240" w:lineRule="auto"/>
@@ -7667,7 +7807,7 @@
                                         <a14:useLocalDpi xmlns:a14="http://schemas.microsoft.com/office/drawing/2010/main" val="0"/>
                                       </a:ext>
                                       <a:ext uri="{837473B0-CC2E-450A-ABE3-18F120FF3D39}">
-                                        <a1611:picAttrSrcUrl xmlns:a1611="http://schemas.microsoft.com/office/drawing/2016/11/main" xmlns:w16cid="http://schemas.microsoft.com/office/word/2016/wordml/cid" xmlns:w="http://schemas.openxmlformats.org/wordprocessingml/2006/main" xmlns:w10="urn:schemas-microsoft-com:office:word" xmlns:v="urn:schemas-microsoft-com:vml" xmlns:o="urn:schemas-microsoft-com:office:office" xmlns:am3d="http://schemas.microsoft.com/office/drawing/2017/model3d" xmlns:aink="http://schemas.microsoft.com/office/drawing/2016/ink" xmlns:cx8="http://schemas.microsoft.com/office/drawing/2016/5/14/chartex" xmlns:cx7="http://schemas.microsoft.com/office/drawing/2016/5/13/chartex" xmlns:cx6="http://schemas.microsoft.com/office/drawing/2016/5/12/chartex" xmlns:cx5="http://schemas.microsoft.com/office/drawing/2016/5/11/chartex" xmlns:cx4="http://schemas.microsoft.com/office/drawing/2016/5/10/chartex" xmlns:cx3="http://schemas.microsoft.com/office/drawing/2016/5/9/chartex" xmlns:cx2="http://schemas.microsoft.com/office/drawing/2015/10/21/chartex" xmlns="" r:id="rId10"/>
+                                        <a1611:picAttrSrcUrl xmlns:a1611="http://schemas.microsoft.com/office/drawing/2016/11/main" r:id="rId10"/>
                                       </a:ext>
                                     </a:extLst>
                                   </a:blip>
@@ -8142,7 +8282,7 @@
             </wp:anchor>
           </w:drawing>
         </mc:Choice>
-        <mc:Fallback xmlns:w16cid="http://schemas.microsoft.com/office/word/2016/wordml/cid" xmlns:am3d="http://schemas.microsoft.com/office/drawing/2017/model3d" xmlns:aink="http://schemas.microsoft.com/office/drawing/2016/ink" xmlns:cx8="http://schemas.microsoft.com/office/drawing/2016/5/14/chartex" xmlns:cx7="http://schemas.microsoft.com/office/drawing/2016/5/13/chartex" xmlns:cx6="http://schemas.microsoft.com/office/drawing/2016/5/12/chartex" xmlns:cx5="http://schemas.microsoft.com/office/drawing/2016/5/11/chartex" xmlns:cx4="http://schemas.microsoft.com/office/drawing/2016/5/10/chartex" xmlns:cx3="http://schemas.microsoft.com/office/drawing/2016/5/9/chartex" xmlns:cx2="http://schemas.microsoft.com/office/drawing/2015/10/21/chartex">
+        <mc:Fallback>
           <w:pict>
             <v:line w14:anchorId="60BE7D18" id="Straight Connector 19" o:spid="_x0000_s1026" style="position:absolute;flip:y;z-index:251622400;visibility:visible;mso-wrap-style:square;mso-width-percent:0;mso-height-percent:0;mso-wrap-distance-left:9pt;mso-wrap-distance-top:0;mso-wrap-distance-right:9pt;mso-wrap-distance-bottom:0;mso-position-horizontal:absolute;mso-position-horizontal-relative:text;mso-position-vertical:absolute;mso-position-vertical-relative:text;mso-width-percent:0;mso-height-percent:0;mso-width-relative:page;mso-height-relative:page" from="-.1pt,5.2pt" to="520.7pt,5.2pt" o:gfxdata="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" strokecolor="#974706 [1609]" strokeweight="1pt">
               <v:stroke endcap="round"/>
@@ -8435,7 +8575,7 @@
 </file>
 
 <file path=word/footnotes.xml><?xml version="1.0" encoding="utf-8"?>
-<w:footnotes xmlns:wpc="http://schemas.microsoft.com/office/word/2010/wordprocessingCanvas" xmlns:cx="http://schemas.microsoft.com/office/drawing/2014/chartex" xmlns:cx1="http://schemas.microsoft.com/office/drawing/2015/9/8/chartex" xmlns:mc="http://schemas.openxmlformats.org/markup-compatibility/2006" xmlns:o="urn:schemas-microsoft-com:office:office" xmlns:r="http://schemas.openxmlformats.org/officeDocument/2006/relationships" xmlns:m="http://schemas.openxmlformats.org/officeDocument/2006/math" xmlns:v="urn:schemas-microsoft-com:vml" xmlns:wp14="http://schemas.microsoft.com/office/word/2010/wordprocessingDrawing" xmlns:wp="http://schemas.openxmlformats.org/drawingml/2006/wordprocessingDrawing" xmlns:w10="urn:schemas-microsoft-com:office:word" xmlns:w="http://schemas.openxmlformats.org/wordprocessingml/2006/main" xmlns:w14="http://schemas.microsoft.com/office/word/2010/wordml" xmlns:w15="http://schemas.microsoft.com/office/word/2012/wordml" xmlns:w16se="http://schemas.microsoft.com/office/word/2015/wordml/symex" xmlns:wpg="http://schemas.microsoft.com/office/word/2010/wordprocessingGroup" xmlns:wpi="http://schemas.microsoft.com/office/word/2010/wordprocessingInk" xmlns:wne="http://schemas.microsoft.com/office/word/2006/wordml" xmlns:wps="http://schemas.microsoft.com/office/word/2010/wordprocessingShape" mc:Ignorable="w14 w15 w16se wp14">
+<w:footnotes xmlns:wpc="http://schemas.microsoft.com/office/word/2010/wordprocessingCanvas" xmlns:cx="http://schemas.microsoft.com/office/drawing/2014/chartex" xmlns:cx1="http://schemas.microsoft.com/office/drawing/2015/9/8/chartex" xmlns:cx2="http://schemas.microsoft.com/office/drawing/2015/10/21/chartex" xmlns:cx3="http://schemas.microsoft.com/office/drawing/2016/5/9/chartex" xmlns:cx4="http://schemas.microsoft.com/office/drawing/2016/5/10/chartex" xmlns:cx5="http://schemas.microsoft.com/office/drawing/2016/5/11/chartex" xmlns:cx6="http://schemas.microsoft.com/office/drawing/2016/5/12/chartex" xmlns:cx7="http://schemas.microsoft.com/office/drawing/2016/5/13/chartex" xmlns:cx8="http://schemas.microsoft.com/office/drawing/2016/5/14/chartex" xmlns:mc="http://schemas.openxmlformats.org/markup-compatibility/2006" xmlns:aink="http://schemas.microsoft.com/office/drawing/2016/ink" xmlns:am3d="http://schemas.microsoft.com/office/drawing/2017/model3d" xmlns:o="urn:schemas-microsoft-com:office:office" xmlns:r="http://schemas.openxmlformats.org/officeDocument/2006/relationships" xmlns:m="http://schemas.openxmlformats.org/officeDocument/2006/math" xmlns:v="urn:schemas-microsoft-com:vml" xmlns:wp14="http://schemas.microsoft.com/office/word/2010/wordprocessingDrawing" xmlns:wp="http://schemas.openxmlformats.org/drawingml/2006/wordprocessingDrawing" xmlns:w10="urn:schemas-microsoft-com:office:word" xmlns:w="http://schemas.openxmlformats.org/wordprocessingml/2006/main" xmlns:w14="http://schemas.microsoft.com/office/word/2010/wordml" xmlns:w15="http://schemas.microsoft.com/office/word/2012/wordml" xmlns:w16cex="http://schemas.microsoft.com/office/word/2018/wordml/cex" xmlns:w16cid="http://schemas.microsoft.com/office/word/2016/wordml/cid" xmlns:w16="http://schemas.microsoft.com/office/word/2018/wordml" xmlns:w16se="http://schemas.microsoft.com/office/word/2015/wordml/symex" xmlns:wpg="http://schemas.microsoft.com/office/word/2010/wordprocessingGroup" xmlns:wpi="http://schemas.microsoft.com/office/word/2010/wordprocessingInk" xmlns:wne="http://schemas.microsoft.com/office/word/2006/wordml" xmlns:wps="http://schemas.microsoft.com/office/word/2010/wordprocessingShape" mc:Ignorable="w14 w15 w16se w16cid w16 w16cex wp14">
   <w:footnote w:type="separator" w:id="-1">
     <w:p>
       <w:pPr>
@@ -8460,7 +8600,7 @@
 </file>
 
 <file path=word/header1.xml><?xml version="1.0" encoding="utf-8"?>
-<w:hdr xmlns:wpc="http://schemas.microsoft.com/office/word/2010/wordprocessingCanvas" xmlns:cx="http://schemas.microsoft.com/office/drawing/2014/chartex" xmlns:cx1="http://schemas.microsoft.com/office/drawing/2015/9/8/chartex" xmlns:mc="http://schemas.openxmlformats.org/markup-compatibility/2006" xmlns:o="urn:schemas-microsoft-com:office:office" xmlns:r="http://schemas.openxmlformats.org/officeDocument/2006/relationships" xmlns:m="http://schemas.openxmlformats.org/officeDocument/2006/math" xmlns:v="urn:schemas-microsoft-com:vml" xmlns:wp14="http://schemas.microsoft.com/office/word/2010/wordprocessingDrawing" xmlns:wp="http://schemas.openxmlformats.org/drawingml/2006/wordprocessingDrawing" xmlns:w10="urn:schemas-microsoft-com:office:word" xmlns:w="http://schemas.openxmlformats.org/wordprocessingml/2006/main" xmlns:w14="http://schemas.microsoft.com/office/word/2010/wordml" xmlns:w15="http://schemas.microsoft.com/office/word/2012/wordml" xmlns:w16se="http://schemas.microsoft.com/office/word/2015/wordml/symex" xmlns:wpg="http://schemas.microsoft.com/office/word/2010/wordprocessingGroup" xmlns:wpi="http://schemas.microsoft.com/office/word/2010/wordprocessingInk" xmlns:wne="http://schemas.microsoft.com/office/word/2006/wordml" xmlns:wps="http://schemas.microsoft.com/office/word/2010/wordprocessingShape" mc:Ignorable="w14 w15 w16se wp14">
+<w:hdr xmlns:wpc="http://schemas.microsoft.com/office/word/2010/wordprocessingCanvas" xmlns:cx="http://schemas.microsoft.com/office/drawing/2014/chartex" xmlns:cx1="http://schemas.microsoft.com/office/drawing/2015/9/8/chartex" xmlns:cx2="http://schemas.microsoft.com/office/drawing/2015/10/21/chartex" xmlns:cx3="http://schemas.microsoft.com/office/drawing/2016/5/9/chartex" xmlns:cx4="http://schemas.microsoft.com/office/drawing/2016/5/10/chartex" xmlns:cx5="http://schemas.microsoft.com/office/drawing/2016/5/11/chartex" xmlns:cx6="http://schemas.microsoft.com/office/drawing/2016/5/12/chartex" xmlns:cx7="http://schemas.microsoft.com/office/drawing/2016/5/13/chartex" xmlns:cx8="http://schemas.microsoft.com/office/drawing/2016/5/14/chartex" xmlns:mc="http://schemas.openxmlformats.org/markup-compatibility/2006" xmlns:aink="http://schemas.microsoft.com/office/drawing/2016/ink" xmlns:am3d="http://schemas.microsoft.com/office/drawing/2017/model3d" xmlns:o="urn:schemas-microsoft-com:office:office" xmlns:r="http://schemas.openxmlformats.org/officeDocument/2006/relationships" xmlns:m="http://schemas.openxmlformats.org/officeDocument/2006/math" xmlns:v="urn:schemas-microsoft-com:vml" xmlns:wp14="http://schemas.microsoft.com/office/word/2010/wordprocessingDrawing" xmlns:wp="http://schemas.openxmlformats.org/drawingml/2006/wordprocessingDrawing" xmlns:w10="urn:schemas-microsoft-com:office:word" xmlns:w="http://schemas.openxmlformats.org/wordprocessingml/2006/main" xmlns:w14="http://schemas.microsoft.com/office/word/2010/wordml" xmlns:w15="http://schemas.microsoft.com/office/word/2012/wordml" xmlns:w16cex="http://schemas.microsoft.com/office/word/2018/wordml/cex" xmlns:w16cid="http://schemas.microsoft.com/office/word/2016/wordml/cid" xmlns:w16="http://schemas.microsoft.com/office/word/2018/wordml" xmlns:w16se="http://schemas.microsoft.com/office/word/2015/wordml/symex" xmlns:wpg="http://schemas.microsoft.com/office/word/2010/wordprocessingGroup" xmlns:wpi="http://schemas.microsoft.com/office/word/2010/wordprocessingInk" xmlns:wne="http://schemas.microsoft.com/office/word/2006/wordml" xmlns:wps="http://schemas.microsoft.com/office/word/2010/wordprocessingShape" mc:Ignorable="w14 w15 w16se w16cid w16 w16cex wp14">
   <w:p>
     <w:pPr>
       <w:pStyle w:val="Header"/>
@@ -8471,7 +8611,7 @@
 </file>
 
 <file path=word/numbering.xml><?xml version="1.0" encoding="utf-8"?>
-<w:numbering xmlns:wpc="http://schemas.microsoft.com/office/word/2010/wordprocessingCanvas" xmlns:cx="http://schemas.microsoft.com/office/drawing/2014/chartex" xmlns:cx1="http://schemas.microsoft.com/office/drawing/2015/9/8/chartex" xmlns:mc="http://schemas.openxmlformats.org/markup-compatibility/2006" xmlns:o="urn:schemas-microsoft-com:office:office" xmlns:r="http://schemas.openxmlformats.org/officeDocument/2006/relationships" xmlns:m="http://schemas.openxmlformats.org/officeDocument/2006/math" xmlns:v="urn:schemas-microsoft-com:vml" xmlns:wp14="http://schemas.microsoft.com/office/word/2010/wordprocessingDrawing" xmlns:wp="http://schemas.openxmlformats.org/drawingml/2006/wordprocessingDrawing" xmlns:w10="urn:schemas-microsoft-com:office:word" xmlns:w="http://schemas.openxmlformats.org/wordprocessingml/2006/main" xmlns:w14="http://schemas.microsoft.com/office/word/2010/wordml" xmlns:w15="http://schemas.microsoft.com/office/word/2012/wordml" xmlns:w16se="http://schemas.microsoft.com/office/word/2015/wordml/symex" xmlns:wpg="http://schemas.microsoft.com/office/word/2010/wordprocessingGroup" xmlns:wpi="http://schemas.microsoft.com/office/word/2010/wordprocessingInk" xmlns:wne="http://schemas.microsoft.com/office/word/2006/wordml" xmlns:wps="http://schemas.microsoft.com/office/word/2010/wordprocessingShape" mc:Ignorable="w14 w15 w16se wp14">
+<w:numbering xmlns:wpc="http://schemas.microsoft.com/office/word/2010/wordprocessingCanvas" xmlns:cx="http://schemas.microsoft.com/office/drawing/2014/chartex" xmlns:cx1="http://schemas.microsoft.com/office/drawing/2015/9/8/chartex" xmlns:cx2="http://schemas.microsoft.com/office/drawing/2015/10/21/chartex" xmlns:cx3="http://schemas.microsoft.com/office/drawing/2016/5/9/chartex" xmlns:cx4="http://schemas.microsoft.com/office/drawing/2016/5/10/chartex" xmlns:cx5="http://schemas.microsoft.com/office/drawing/2016/5/11/chartex" xmlns:cx6="http://schemas.microsoft.com/office/drawing/2016/5/12/chartex" xmlns:cx7="http://schemas.microsoft.com/office/drawing/2016/5/13/chartex" xmlns:cx8="http://schemas.microsoft.com/office/drawing/2016/5/14/chartex" xmlns:mc="http://schemas.openxmlformats.org/markup-compatibility/2006" xmlns:aink="http://schemas.microsoft.com/office/drawing/2016/ink" xmlns:am3d="http://schemas.microsoft.com/office/drawing/2017/model3d" xmlns:o="urn:schemas-microsoft-com:office:office" xmlns:r="http://schemas.openxmlformats.org/officeDocument/2006/relationships" xmlns:m="http://schemas.openxmlformats.org/officeDocument/2006/math" xmlns:v="urn:schemas-microsoft-com:vml" xmlns:wp14="http://schemas.microsoft.com/office/word/2010/wordprocessingDrawing" xmlns:wp="http://schemas.openxmlformats.org/drawingml/2006/wordprocessingDrawing" xmlns:w10="urn:schemas-microsoft-com:office:word" xmlns:w="http://schemas.openxmlformats.org/wordprocessingml/2006/main" xmlns:w14="http://schemas.microsoft.com/office/word/2010/wordml" xmlns:w15="http://schemas.microsoft.com/office/word/2012/wordml" xmlns:w16cex="http://schemas.microsoft.com/office/word/2018/wordml/cex" xmlns:w16cid="http://schemas.microsoft.com/office/word/2016/wordml/cid" xmlns:w16="http://schemas.microsoft.com/office/word/2018/wordml" xmlns:w16se="http://schemas.microsoft.com/office/word/2015/wordml/symex" xmlns:wpg="http://schemas.microsoft.com/office/word/2010/wordprocessingGroup" xmlns:wpi="http://schemas.microsoft.com/office/word/2010/wordprocessingInk" xmlns:wne="http://schemas.microsoft.com/office/word/2006/wordml" xmlns:wps="http://schemas.microsoft.com/office/word/2010/wordprocessingShape" mc:Ignorable="w14 w15 w16se w16cid w16 w16cex wp14">
   <w:abstractNum w:abstractNumId="0" w15:restartNumberingAfterBreak="0">
     <w:nsid w:val="04E60920"/>
     <w:multiLevelType w:val="hybridMultilevel"/>
@@ -10064,7 +10204,6 @@
     <w:lvl w:ilvl="0" w:tplc="0809000F">
       <w:start w:val="1"/>
       <w:numFmt w:val="decimal"/>
-      <w:pStyle w:val="Heading2"/>
       <w:lvlText w:val="%1."/>
       <w:lvlJc w:val="left"/>
       <w:pPr>
@@ -12569,6 +12708,95 @@
     </w:lvl>
   </w:abstractNum>
   <w:abstractNum w:abstractNumId="40" w15:restartNumberingAfterBreak="0">
+    <w:nsid w:val="6888707A"/>
+    <w:multiLevelType w:val="hybridMultilevel"/>
+    <w:tmpl w:val="FA4602BA"/>
+    <w:lvl w:ilvl="0" w:tplc="0409000F">
+      <w:start w:val="6"/>
+      <w:numFmt w:val="decimal"/>
+      <w:lvlText w:val="%1."/>
+      <w:lvlJc w:val="left"/>
+      <w:pPr>
+        <w:ind w:left="360" w:hanging="360"/>
+      </w:pPr>
+      <w:rPr>
+        <w:rFonts w:hint="default"/>
+      </w:rPr>
+    </w:lvl>
+    <w:lvl w:ilvl="1" w:tplc="04090019" w:tentative="1">
+      <w:start w:val="1"/>
+      <w:numFmt w:val="lowerLetter"/>
+      <w:lvlText w:val="%2."/>
+      <w:lvlJc w:val="left"/>
+      <w:pPr>
+        <w:ind w:left="1440" w:hanging="360"/>
+      </w:pPr>
+    </w:lvl>
+    <w:lvl w:ilvl="2" w:tplc="0409001B" w:tentative="1">
+      <w:start w:val="1"/>
+      <w:numFmt w:val="lowerRoman"/>
+      <w:lvlText w:val="%3."/>
+      <w:lvlJc w:val="right"/>
+      <w:pPr>
+        <w:ind w:left="2160" w:hanging="180"/>
+      </w:pPr>
+    </w:lvl>
+    <w:lvl w:ilvl="3" w:tplc="0409000F" w:tentative="1">
+      <w:start w:val="1"/>
+      <w:numFmt w:val="decimal"/>
+      <w:lvlText w:val="%4."/>
+      <w:lvlJc w:val="left"/>
+      <w:pPr>
+        <w:ind w:left="2880" w:hanging="360"/>
+      </w:pPr>
+    </w:lvl>
+    <w:lvl w:ilvl="4" w:tplc="04090019" w:tentative="1">
+      <w:start w:val="1"/>
+      <w:numFmt w:val="lowerLetter"/>
+      <w:lvlText w:val="%5."/>
+      <w:lvlJc w:val="left"/>
+      <w:pPr>
+        <w:ind w:left="3600" w:hanging="360"/>
+      </w:pPr>
+    </w:lvl>
+    <w:lvl w:ilvl="5" w:tplc="0409001B" w:tentative="1">
+      <w:start w:val="1"/>
+      <w:numFmt w:val="lowerRoman"/>
+      <w:lvlText w:val="%6."/>
+      <w:lvlJc w:val="right"/>
+      <w:pPr>
+        <w:ind w:left="4320" w:hanging="180"/>
+      </w:pPr>
+    </w:lvl>
+    <w:lvl w:ilvl="6" w:tplc="0409000F" w:tentative="1">
+      <w:start w:val="1"/>
+      <w:numFmt w:val="decimal"/>
+      <w:lvlText w:val="%7."/>
+      <w:lvlJc w:val="left"/>
+      <w:pPr>
+        <w:ind w:left="5040" w:hanging="360"/>
+      </w:pPr>
+    </w:lvl>
+    <w:lvl w:ilvl="7" w:tplc="04090019" w:tentative="1">
+      <w:start w:val="1"/>
+      <w:numFmt w:val="lowerLetter"/>
+      <w:lvlText w:val="%8."/>
+      <w:lvlJc w:val="left"/>
+      <w:pPr>
+        <w:ind w:left="5760" w:hanging="360"/>
+      </w:pPr>
+    </w:lvl>
+    <w:lvl w:ilvl="8" w:tplc="0409001B" w:tentative="1">
+      <w:start w:val="1"/>
+      <w:numFmt w:val="lowerRoman"/>
+      <w:lvlText w:val="%9."/>
+      <w:lvlJc w:val="right"/>
+      <w:pPr>
+        <w:ind w:left="6480" w:hanging="180"/>
+      </w:pPr>
+    </w:lvl>
+  </w:abstractNum>
+  <w:abstractNum w:abstractNumId="41" w15:restartNumberingAfterBreak="0">
     <w:nsid w:val="6B944EC9"/>
     <w:multiLevelType w:val="hybridMultilevel"/>
     <w:tmpl w:val="8076D1AC"/>
@@ -12681,7 +12909,7 @@
       </w:rPr>
     </w:lvl>
   </w:abstractNum>
-  <w:abstractNum w:abstractNumId="41" w15:restartNumberingAfterBreak="0">
+  <w:abstractNum w:abstractNumId="42" w15:restartNumberingAfterBreak="0">
     <w:nsid w:val="6EBD0C51"/>
     <w:multiLevelType w:val="hybridMultilevel"/>
     <w:tmpl w:val="5C28EE1A"/>
@@ -12794,7 +13022,7 @@
       </w:rPr>
     </w:lvl>
   </w:abstractNum>
-  <w:abstractNum w:abstractNumId="42" w15:restartNumberingAfterBreak="0">
+  <w:abstractNum w:abstractNumId="43" w15:restartNumberingAfterBreak="0">
     <w:nsid w:val="75F22415"/>
     <w:multiLevelType w:val="hybridMultilevel"/>
     <w:tmpl w:val="DB2EF382"/>
@@ -12880,7 +13108,7 @@
       </w:pPr>
     </w:lvl>
   </w:abstractNum>
-  <w:abstractNum w:abstractNumId="43" w15:restartNumberingAfterBreak="0">
+  <w:abstractNum w:abstractNumId="44" w15:restartNumberingAfterBreak="0">
     <w:nsid w:val="766D73FB"/>
     <w:multiLevelType w:val="hybridMultilevel"/>
     <w:tmpl w:val="646AC9A6"/>
@@ -12969,7 +13197,7 @@
       </w:pPr>
     </w:lvl>
   </w:abstractNum>
-  <w:abstractNum w:abstractNumId="44" w15:restartNumberingAfterBreak="0">
+  <w:abstractNum w:abstractNumId="45" w15:restartNumberingAfterBreak="0">
     <w:nsid w:val="771A7929"/>
     <w:multiLevelType w:val="hybridMultilevel"/>
     <w:tmpl w:val="B5EA489E"/>
@@ -13082,7 +13310,7 @@
       </w:rPr>
     </w:lvl>
   </w:abstractNum>
-  <w:abstractNum w:abstractNumId="45" w15:restartNumberingAfterBreak="0">
+  <w:abstractNum w:abstractNumId="46" w15:restartNumberingAfterBreak="0">
     <w:nsid w:val="7A0155B4"/>
     <w:multiLevelType w:val="hybridMultilevel"/>
     <w:tmpl w:val="581A57DA"/>
@@ -13195,7 +13423,7 @@
       </w:rPr>
     </w:lvl>
   </w:abstractNum>
-  <w:abstractNum w:abstractNumId="46" w15:restartNumberingAfterBreak="0">
+  <w:abstractNum w:abstractNumId="47" w15:restartNumberingAfterBreak="0">
     <w:nsid w:val="7C481D76"/>
     <w:multiLevelType w:val="hybridMultilevel"/>
     <w:tmpl w:val="E5A8F41C"/>
@@ -13312,7 +13540,7 @@
     <w:abstractNumId w:val="0"/>
   </w:num>
   <w:num w:numId="2">
-    <w:abstractNumId w:val="45"/>
+    <w:abstractNumId w:val="46"/>
   </w:num>
   <w:num w:numId="3">
     <w:abstractNumId w:val="9"/>
@@ -13381,13 +13609,13 @@
     <w:abstractNumId w:val="10"/>
   </w:num>
   <w:num w:numId="16">
-    <w:abstractNumId w:val="40"/>
+    <w:abstractNumId w:val="41"/>
   </w:num>
   <w:num w:numId="17">
     <w:abstractNumId w:val="29"/>
   </w:num>
   <w:num w:numId="18">
-    <w:abstractNumId w:val="44"/>
+    <w:abstractNumId w:val="45"/>
   </w:num>
   <w:num w:numId="19">
     <w:abstractNumId w:val="37"/>
@@ -13420,7 +13648,7 @@
     <w:abstractNumId w:val="19"/>
   </w:num>
   <w:num w:numId="29">
-    <w:abstractNumId w:val="43"/>
+    <w:abstractNumId w:val="44"/>
   </w:num>
   <w:num w:numId="30">
     <w:abstractNumId w:val="22"/>
@@ -13432,13 +13660,13 @@
     <w:abstractNumId w:val="38"/>
   </w:num>
   <w:num w:numId="33">
-    <w:abstractNumId w:val="41"/>
+    <w:abstractNumId w:val="42"/>
   </w:num>
   <w:num w:numId="34">
     <w:abstractNumId w:val="27"/>
   </w:num>
   <w:num w:numId="35">
-    <w:abstractNumId w:val="42"/>
+    <w:abstractNumId w:val="43"/>
   </w:num>
   <w:num w:numId="36">
     <w:abstractNumId w:val="6"/>
@@ -13465,7 +13693,7 @@
     <w:abstractNumId w:val="26"/>
   </w:num>
   <w:num w:numId="44">
-    <w:abstractNumId w:val="46"/>
+    <w:abstractNumId w:val="47"/>
   </w:num>
   <w:num w:numId="45">
     <w:abstractNumId w:val="4"/>
@@ -13476,11 +13704,14 @@
   <w:num w:numId="47">
     <w:abstractNumId w:val="18"/>
   </w:num>
+  <w:num w:numId="48">
+    <w:abstractNumId w:val="40"/>
+  </w:num>
 </w:numbering>
 </file>
 
 <file path=word/styles.xml><?xml version="1.0" encoding="utf-8"?>
-<w:styles xmlns:mc="http://schemas.openxmlformats.org/markup-compatibility/2006" xmlns:r="http://schemas.openxmlformats.org/officeDocument/2006/relationships" xmlns:w="http://schemas.openxmlformats.org/wordprocessingml/2006/main" xmlns:w14="http://schemas.microsoft.com/office/word/2010/wordml" xmlns:w15="http://schemas.microsoft.com/office/word/2012/wordml" xmlns:w16se="http://schemas.microsoft.com/office/word/2015/wordml/symex" mc:Ignorable="w14 w15 w16se">
+<w:styles xmlns:mc="http://schemas.openxmlformats.org/markup-compatibility/2006" xmlns:r="http://schemas.openxmlformats.org/officeDocument/2006/relationships" xmlns:w="http://schemas.openxmlformats.org/wordprocessingml/2006/main" xmlns:w14="http://schemas.microsoft.com/office/word/2010/wordml" xmlns:w15="http://schemas.microsoft.com/office/word/2012/wordml" xmlns:w16cex="http://schemas.microsoft.com/office/word/2018/wordml/cex" xmlns:w16cid="http://schemas.microsoft.com/office/word/2016/wordml/cid" xmlns:w16="http://schemas.microsoft.com/office/word/2018/wordml" xmlns:w16se="http://schemas.microsoft.com/office/word/2015/wordml/symex" mc:Ignorable="w14 w15 w16se w16cid w16 w16cex">
   <w:docDefaults>
     <w:rPrDefault>
       <w:rPr>
@@ -13496,7 +13727,7 @@
       </w:pPr>
     </w:pPrDefault>
   </w:docDefaults>
-  <w:latentStyles w:defLockedState="0" w:defUIPriority="99" w:defSemiHidden="0" w:defUnhideWhenUsed="0" w:defQFormat="0" w:count="371">
+  <w:latentStyles w:defLockedState="0" w:defUIPriority="99" w:defSemiHidden="0" w:defUnhideWhenUsed="0" w:defQFormat="0" w:count="376">
     <w:lsdException w:name="Normal" w:uiPriority="0" w:qFormat="1"/>
     <w:lsdException w:name="heading 1" w:uiPriority="9" w:qFormat="1"/>
     <w:lsdException w:name="heading 2" w:semiHidden="1" w:uiPriority="9" w:unhideWhenUsed="1" w:qFormat="1"/>
@@ -13868,6 +14099,11 @@
     <w:lsdException w:name="List Table 5 Dark Accent 6" w:uiPriority="50"/>
     <w:lsdException w:name="List Table 6 Colorful Accent 6" w:uiPriority="51"/>
     <w:lsdException w:name="List Table 7 Colorful Accent 6" w:uiPriority="52"/>
+    <w:lsdException w:name="Mention" w:semiHidden="1" w:unhideWhenUsed="1"/>
+    <w:lsdException w:name="Smart Hyperlink" w:semiHidden="1" w:unhideWhenUsed="1"/>
+    <w:lsdException w:name="Hashtag" w:semiHidden="1" w:unhideWhenUsed="1"/>
+    <w:lsdException w:name="Unresolved Mention" w:semiHidden="1" w:unhideWhenUsed="1"/>
+    <w:lsdException w:name="Smart Link" w:semiHidden="1" w:unhideWhenUsed="1"/>
   </w:latentStyles>
   <w:style w:type="paragraph" w:default="1" w:styleId="Normal">
     <w:name w:val="Normal"/>
@@ -14306,8 +14542,8 @@
       <w:u w:val="single"/>
     </w:rPr>
   </w:style>
-  <w:style w:type="character" w:customStyle="1" w:styleId="UnresolvedMention">
-    <w:name w:val="Unresolved Mention"/>
+  <w:style w:type="character" w:customStyle="1" w:styleId="UnresolvedMention1">
+    <w:name w:val="Unresolved Mention1"/>
     <w:basedOn w:val="DefaultParagraphFont"/>
     <w:uiPriority w:val="99"/>
     <w:semiHidden/>

</xml_diff>